<commit_message>
Add dict tasks refactored with objects
</commit_message>
<xml_diff>
--- a/03.DICTIONARIES/01. Odd Occurrences_Условия.docx
+++ b/03.DICTIONARIES/01. Odd Occurrences_Условия.docx
@@ -40,8 +40,16 @@
           <w:rPr>
             <w:rStyle w:val="Hyperlink"/>
           </w:rPr>
-          <w:t xml:space="preserve"> Fundamentals” course @ SoftUni</w:t>
+          <w:t xml:space="preserve"> Fundamentals” course @ </w:t>
         </w:r>
+        <w:proofErr w:type="spellStart"/>
+        <w:r>
+          <w:rPr>
+            <w:rStyle w:val="Hyperlink"/>
+          </w:rPr>
+          <w:t>SoftUni</w:t>
+        </w:r>
+        <w:proofErr w:type="spellEnd"/>
       </w:hyperlink>
       <w:r>
         <w:t>.</w:t>
@@ -108,7 +116,15 @@
         <w:t>sequence of words</w:t>
       </w:r>
       <w:r>
-        <w:t xml:space="preserve"> all elements that present in it </w:t>
+        <w:t xml:space="preserve"> all elements that present in </w:t>
+      </w:r>
+      <w:proofErr w:type="gramStart"/>
+      <w:r>
+        <w:t>it</w:t>
+      </w:r>
+      <w:proofErr w:type="gramEnd"/>
+      <w:r>
+        <w:t xml:space="preserve"> </w:t>
       </w:r>
       <w:r>
         <w:rPr>
@@ -586,8 +602,6 @@
       <w:pPr>
         <w:pStyle w:val="Heading3"/>
       </w:pPr>
-      <w:bookmarkStart w:id="0" w:name="_GoBack"/>
-      <w:bookmarkEnd w:id="0"/>
       <w:r>
         <w:t>Example</w:t>
       </w:r>
@@ -3241,32 +3255,55 @@
             <w:pPr>
               <w:spacing w:before="0" w:after="0"/>
             </w:pPr>
-            <w:r>
-              <w:t>Ivan : 13213456</w:t>
-            </w:r>
-          </w:p>
-          <w:p>
-            <w:pPr>
-              <w:spacing w:before="0" w:after="0"/>
-            </w:pPr>
-            <w:r>
-              <w:t>GeorgeThe2nd : 131313</w:t>
-            </w:r>
-          </w:p>
-          <w:p>
-            <w:pPr>
-              <w:spacing w:before="0" w:after="0"/>
-            </w:pPr>
-            <w:r>
-              <w:t>Johnny : 5556322312</w:t>
-            </w:r>
-          </w:p>
-          <w:p>
-            <w:pPr>
-              <w:spacing w:before="0" w:after="0"/>
-            </w:pPr>
-            <w:r>
-              <w:t>Donald : 3212</w:t>
+            <w:proofErr w:type="gramStart"/>
+            <w:r>
+              <w:t>Ivan :</w:t>
+            </w:r>
+            <w:proofErr w:type="gramEnd"/>
+            <w:r>
+              <w:t xml:space="preserve"> 13213456</w:t>
+            </w:r>
+          </w:p>
+          <w:p>
+            <w:pPr>
+              <w:spacing w:before="0" w:after="0"/>
+            </w:pPr>
+            <w:r>
+              <w:t>GeorgeThe2</w:t>
+            </w:r>
+            <w:proofErr w:type="gramStart"/>
+            <w:r>
+              <w:t>nd :</w:t>
+            </w:r>
+            <w:proofErr w:type="gramEnd"/>
+            <w:r>
+              <w:t xml:space="preserve"> 131313</w:t>
+            </w:r>
+          </w:p>
+          <w:p>
+            <w:pPr>
+              <w:spacing w:before="0" w:after="0"/>
+            </w:pPr>
+            <w:proofErr w:type="gramStart"/>
+            <w:r>
+              <w:t>Johnny :</w:t>
+            </w:r>
+            <w:proofErr w:type="gramEnd"/>
+            <w:r>
+              <w:t xml:space="preserve"> 5556322312</w:t>
+            </w:r>
+          </w:p>
+          <w:p>
+            <w:pPr>
+              <w:spacing w:before="0" w:after="0"/>
+            </w:pPr>
+            <w:proofErr w:type="gramStart"/>
+            <w:r>
+              <w:t>Donald :</w:t>
+            </w:r>
+            <w:proofErr w:type="gramEnd"/>
+            <w:r>
+              <w:t xml:space="preserve"> 3212</w:t>
             </w:r>
           </w:p>
           <w:p>
@@ -4856,162 +4893,10 @@
                 <w:rFonts w:ascii="Consolas" w:hAnsi="Consolas" w:cs="Times New Roman"/>
                 <w:noProof/>
               </w:rPr>
-              <w:t>ivan_ivanov -&gt; java123</w:t>
-            </w:r>
-          </w:p>
-          <w:p>
-            <w:pPr>
-              <w:spacing w:before="0" w:after="0"/>
-              <w:rPr>
-                <w:rFonts w:ascii="Consolas" w:hAnsi="Consolas" w:cs="Times New Roman"/>
-                <w:noProof/>
-              </w:rPr>
-            </w:pPr>
-            <w:r>
-              <w:rPr>
-                <w:rFonts w:ascii="Consolas" w:hAnsi="Consolas" w:cs="Times New Roman"/>
-                <w:noProof/>
-              </w:rPr>
-              <w:t>pesh0 -&gt; qwerty</w:t>
-            </w:r>
-          </w:p>
-          <w:p>
-            <w:pPr>
-              <w:spacing w:before="0" w:after="0"/>
-              <w:rPr>
-                <w:rFonts w:ascii="Consolas" w:hAnsi="Consolas" w:cs="Times New Roman"/>
-                <w:noProof/>
-              </w:rPr>
-            </w:pPr>
-            <w:r>
-              <w:rPr>
-                <w:rFonts w:ascii="Consolas" w:hAnsi="Consolas" w:cs="Times New Roman"/>
-                <w:noProof/>
-              </w:rPr>
-              <w:t>stamat4e -&gt; 111111</w:t>
-            </w:r>
-          </w:p>
-          <w:p>
-            <w:pPr>
-              <w:spacing w:before="0" w:after="0"/>
-              <w:rPr>
-                <w:rFonts w:ascii="Consolas" w:hAnsi="Consolas" w:cs="Times New Roman"/>
-                <w:noProof/>
-              </w:rPr>
-            </w:pPr>
-            <w:r>
-              <w:rPr>
-                <w:rFonts w:ascii="Consolas" w:hAnsi="Consolas" w:cs="Times New Roman"/>
-                <w:noProof/>
-              </w:rPr>
-              <w:t>princess_penka -&gt; MyPrince</w:t>
-            </w:r>
-          </w:p>
-          <w:p>
-            <w:pPr>
-              <w:spacing w:before="0" w:after="0"/>
-              <w:rPr>
-                <w:rFonts w:ascii="Consolas" w:hAnsi="Consolas" w:cs="Times New Roman"/>
-                <w:b/>
-                <w:noProof/>
-              </w:rPr>
-            </w:pPr>
-            <w:r>
-              <w:rPr>
-                <w:rFonts w:ascii="Consolas" w:hAnsi="Consolas" w:cs="Times New Roman"/>
-                <w:b/>
-                <w:noProof/>
-              </w:rPr>
-              <w:t>login</w:t>
-            </w:r>
-          </w:p>
-          <w:p>
-            <w:pPr>
-              <w:spacing w:before="0" w:after="0"/>
-              <w:rPr>
-                <w:rFonts w:ascii="Consolas" w:hAnsi="Consolas" w:cs="Times New Roman"/>
-                <w:noProof/>
-                <w:color w:val="FF0000"/>
-              </w:rPr>
-            </w:pPr>
-            <w:r>
-              <w:rPr>
-                <w:rFonts w:ascii="Consolas" w:hAnsi="Consolas" w:cs="Times New Roman"/>
-                <w:noProof/>
-                <w:color w:val="FF0000"/>
-              </w:rPr>
-              <w:t>pesh0 -&gt; qwertt</w:t>
-            </w:r>
-          </w:p>
-          <w:p>
-            <w:pPr>
-              <w:spacing w:before="0" w:after="0"/>
-              <w:rPr>
-                <w:rFonts w:ascii="Consolas" w:hAnsi="Consolas" w:cs="Times New Roman"/>
-                <w:noProof/>
-                <w:color w:val="00B050"/>
-              </w:rPr>
-            </w:pPr>
-            <w:r>
-              <w:rPr>
-                <w:rFonts w:ascii="Consolas" w:hAnsi="Consolas" w:cs="Times New Roman"/>
-                <w:noProof/>
-                <w:color w:val="00B050"/>
-              </w:rPr>
-              <w:t>ivan_ivanov -&gt; java123</w:t>
-            </w:r>
-          </w:p>
-          <w:p>
-            <w:pPr>
-              <w:spacing w:before="0" w:after="0"/>
-              <w:rPr>
-                <w:rFonts w:ascii="Consolas" w:hAnsi="Consolas" w:cs="Times New Roman"/>
-                <w:noProof/>
-                <w:color w:val="FF0000"/>
-              </w:rPr>
-            </w:pPr>
-            <w:r>
-              <w:rPr>
-                <w:rFonts w:ascii="Consolas" w:hAnsi="Consolas" w:cs="Times New Roman"/>
-                <w:noProof/>
-                <w:color w:val="FF0000"/>
-              </w:rPr>
-              <w:t>stamat4e -&gt; 111112</w:t>
-            </w:r>
-          </w:p>
-          <w:p>
-            <w:pPr>
-              <w:spacing w:before="0" w:after="0"/>
-              <w:rPr>
-                <w:rFonts w:ascii="Consolas" w:hAnsi="Consolas" w:cs="Times New Roman"/>
-                <w:noProof/>
-                <w:color w:val="00B050"/>
-              </w:rPr>
-            </w:pPr>
-            <w:r>
-              <w:rPr>
-                <w:rFonts w:ascii="Consolas" w:hAnsi="Consolas" w:cs="Times New Roman"/>
-                <w:noProof/>
-                <w:color w:val="00B050"/>
-              </w:rPr>
-              <w:t>princess_penka -&gt; MyPrince</w:t>
-            </w:r>
-          </w:p>
-          <w:p>
-            <w:pPr>
-              <w:spacing w:before="0" w:after="0"/>
-              <w:rPr>
-                <w:rFonts w:ascii="Consolas" w:hAnsi="Consolas" w:cs="Times New Roman"/>
-                <w:noProof/>
-              </w:rPr>
-            </w:pPr>
-            <w:r>
-              <w:rPr>
-                <w:rFonts w:ascii="Consolas" w:hAnsi="Consolas" w:cs="Times New Roman"/>
-                <w:noProof/>
-              </w:rPr>
-              <w:t>end</w:t>
-            </w:r>
+              <w:t>+</w:t>
+            </w:r>
+            <w:bookmarkStart w:id="0" w:name="_GoBack"/>
+            <w:bookmarkEnd w:id="0"/>
           </w:p>
         </w:tc>
         <w:tc>
@@ -5870,7 +5755,6 @@
         </w:numPr>
       </w:pPr>
       <w:r>
-        <w:lastRenderedPageBreak/>
         <w:t>{name} -&gt; {salary}</w:t>
       </w:r>
     </w:p>
@@ -5924,6 +5808,7 @@
     </w:p>
     <w:p>
       <w:r>
+        <w:lastRenderedPageBreak/>
         <w:t xml:space="preserve">If the second parameter is a </w:t>
       </w:r>
       <w:r>
@@ -6042,7 +5927,15 @@
     </w:p>
     <w:p>
       <w:r>
-        <w:t>On the last line of input you will receive a string, which can either be “</w:t>
+        <w:t xml:space="preserve">On the last line of </w:t>
+      </w:r>
+      <w:proofErr w:type="gramStart"/>
+      <w:r>
+        <w:t>input</w:t>
+      </w:r>
+      <w:proofErr w:type="gramEnd"/>
+      <w:r>
+        <w:t xml:space="preserve"> you will receive a string, which can either be “</w:t>
       </w:r>
       <w:r>
         <w:rPr>
@@ -6545,7 +6438,6 @@
                 <w:rFonts w:ascii="Consolas" w:hAnsi="Consolas" w:cs="Times New Roman"/>
                 <w:noProof/>
               </w:rPr>
-              <w:lastRenderedPageBreak/>
               <w:t>Nina -&gt; Secretary</w:t>
             </w:r>
           </w:p>
@@ -6599,184 +6491,183 @@
                 <w:rFonts w:ascii="Consolas" w:hAnsi="Consolas" w:cs="Times New Roman"/>
                 <w:noProof/>
               </w:rPr>
+              <w:t>Name: Peter</w:t>
+            </w:r>
+          </w:p>
+          <w:p>
+            <w:pPr>
+              <w:spacing w:before="0" w:after="0"/>
+              <w:rPr>
+                <w:rFonts w:ascii="Consolas" w:hAnsi="Consolas" w:cs="Times New Roman"/>
+                <w:noProof/>
+              </w:rPr>
+            </w:pPr>
+            <w:r>
+              <w:rPr>
+                <w:rFonts w:ascii="Consolas" w:hAnsi="Consolas" w:cs="Times New Roman"/>
+                <w:noProof/>
+              </w:rPr>
+              <w:t>Position: CEO</w:t>
+            </w:r>
+          </w:p>
+          <w:p>
+            <w:pPr>
+              <w:spacing w:before="0" w:after="0"/>
+              <w:rPr>
+                <w:rFonts w:ascii="Consolas" w:hAnsi="Consolas" w:cs="Times New Roman"/>
+                <w:noProof/>
+              </w:rPr>
+            </w:pPr>
+            <w:r>
+              <w:rPr>
+                <w:rFonts w:ascii="Consolas" w:hAnsi="Consolas" w:cs="Times New Roman"/>
+                <w:noProof/>
+              </w:rPr>
+              <w:t>====================</w:t>
+            </w:r>
+          </w:p>
+          <w:p>
+            <w:pPr>
+              <w:spacing w:before="0" w:after="0"/>
+              <w:rPr>
+                <w:rFonts w:ascii="Consolas" w:hAnsi="Consolas" w:cs="Times New Roman"/>
+                <w:noProof/>
+              </w:rPr>
+            </w:pPr>
+            <w:r>
+              <w:rPr>
+                <w:rFonts w:ascii="Consolas" w:hAnsi="Consolas" w:cs="Times New Roman"/>
+                <w:noProof/>
+              </w:rPr>
+              <w:t>Name: George</w:t>
+            </w:r>
+          </w:p>
+          <w:p>
+            <w:pPr>
+              <w:spacing w:before="0" w:after="0"/>
+              <w:rPr>
+                <w:rFonts w:ascii="Consolas" w:hAnsi="Consolas" w:cs="Times New Roman"/>
+                <w:noProof/>
+              </w:rPr>
+            </w:pPr>
+            <w:r>
+              <w:rPr>
+                <w:rFonts w:ascii="Consolas" w:hAnsi="Consolas" w:cs="Times New Roman"/>
+                <w:noProof/>
+              </w:rPr>
+              <w:t>Position: Cleaner</w:t>
+            </w:r>
+          </w:p>
+          <w:p>
+            <w:pPr>
+              <w:spacing w:before="0" w:after="0"/>
+              <w:rPr>
+                <w:rFonts w:ascii="Consolas" w:hAnsi="Consolas" w:cs="Times New Roman"/>
+                <w:noProof/>
+              </w:rPr>
+            </w:pPr>
+            <w:r>
+              <w:rPr>
+                <w:rFonts w:ascii="Consolas" w:hAnsi="Consolas" w:cs="Times New Roman"/>
+                <w:noProof/>
+              </w:rPr>
+              <w:t>====================</w:t>
+            </w:r>
+          </w:p>
+          <w:p>
+            <w:pPr>
+              <w:spacing w:before="0" w:after="0"/>
+              <w:rPr>
+                <w:rFonts w:ascii="Consolas" w:hAnsi="Consolas" w:cs="Times New Roman"/>
+                <w:noProof/>
+              </w:rPr>
+            </w:pPr>
+            <w:r>
+              <w:rPr>
+                <w:rFonts w:ascii="Consolas" w:hAnsi="Consolas" w:cs="Times New Roman"/>
+                <w:noProof/>
+              </w:rPr>
+              <w:t>Name: John</w:t>
+            </w:r>
+          </w:p>
+          <w:p>
+            <w:pPr>
+              <w:spacing w:before="0" w:after="0"/>
+              <w:rPr>
+                <w:rFonts w:ascii="Consolas" w:hAnsi="Consolas" w:cs="Times New Roman"/>
+                <w:noProof/>
+              </w:rPr>
+            </w:pPr>
+            <w:r>
+              <w:rPr>
+                <w:rFonts w:ascii="Consolas" w:hAnsi="Consolas" w:cs="Times New Roman"/>
+                <w:noProof/>
+              </w:rPr>
+              <w:t>Position: Security</w:t>
+            </w:r>
+          </w:p>
+          <w:p>
+            <w:pPr>
+              <w:spacing w:before="0" w:after="0"/>
+              <w:rPr>
+                <w:rFonts w:ascii="Consolas" w:hAnsi="Consolas" w:cs="Times New Roman"/>
+                <w:noProof/>
+              </w:rPr>
+            </w:pPr>
+            <w:r>
+              <w:rPr>
+                <w:rFonts w:ascii="Consolas" w:hAnsi="Consolas" w:cs="Times New Roman"/>
+                <w:noProof/>
+              </w:rPr>
+              <w:t>====================</w:t>
+            </w:r>
+          </w:p>
+          <w:p>
+            <w:pPr>
+              <w:spacing w:before="0" w:after="0"/>
+              <w:rPr>
+                <w:rFonts w:ascii="Consolas" w:hAnsi="Consolas" w:cs="Times New Roman"/>
+                <w:noProof/>
+              </w:rPr>
+            </w:pPr>
+            <w:r>
+              <w:rPr>
+                <w:rFonts w:ascii="Consolas" w:hAnsi="Consolas" w:cs="Times New Roman"/>
+                <w:noProof/>
+              </w:rPr>
+              <w:t>Name: Nina</w:t>
+            </w:r>
+          </w:p>
+          <w:p>
+            <w:pPr>
+              <w:spacing w:before="0" w:after="0"/>
+              <w:rPr>
+                <w:rFonts w:ascii="Consolas" w:hAnsi="Consolas" w:cs="Times New Roman"/>
+                <w:noProof/>
+              </w:rPr>
+            </w:pPr>
+            <w:r>
+              <w:rPr>
+                <w:rFonts w:ascii="Consolas" w:hAnsi="Consolas" w:cs="Times New Roman"/>
+                <w:noProof/>
+              </w:rPr>
+              <w:t>Position: Secretary</w:t>
+            </w:r>
+          </w:p>
+          <w:p>
+            <w:pPr>
+              <w:spacing w:before="0" w:after="0"/>
+              <w:rPr>
+                <w:rFonts w:ascii="Consolas" w:hAnsi="Consolas" w:cs="Times New Roman"/>
+                <w:noProof/>
+              </w:rPr>
+            </w:pPr>
+            <w:r>
+              <w:rPr>
+                <w:rFonts w:ascii="Consolas" w:hAnsi="Consolas" w:cs="Times New Roman"/>
+                <w:noProof/>
+              </w:rPr>
               <w:lastRenderedPageBreak/>
-              <w:t>Name: Peter</w:t>
-            </w:r>
-          </w:p>
-          <w:p>
-            <w:pPr>
-              <w:spacing w:before="0" w:after="0"/>
-              <w:rPr>
-                <w:rFonts w:ascii="Consolas" w:hAnsi="Consolas" w:cs="Times New Roman"/>
-                <w:noProof/>
-              </w:rPr>
-            </w:pPr>
-            <w:r>
-              <w:rPr>
-                <w:rFonts w:ascii="Consolas" w:hAnsi="Consolas" w:cs="Times New Roman"/>
-                <w:noProof/>
-              </w:rPr>
-              <w:t>Position: CEO</w:t>
-            </w:r>
-          </w:p>
-          <w:p>
-            <w:pPr>
-              <w:spacing w:before="0" w:after="0"/>
-              <w:rPr>
-                <w:rFonts w:ascii="Consolas" w:hAnsi="Consolas" w:cs="Times New Roman"/>
-                <w:noProof/>
-              </w:rPr>
-            </w:pPr>
-            <w:r>
-              <w:rPr>
-                <w:rFonts w:ascii="Consolas" w:hAnsi="Consolas" w:cs="Times New Roman"/>
-                <w:noProof/>
-              </w:rPr>
-              <w:t>====================</w:t>
-            </w:r>
-          </w:p>
-          <w:p>
-            <w:pPr>
-              <w:spacing w:before="0" w:after="0"/>
-              <w:rPr>
-                <w:rFonts w:ascii="Consolas" w:hAnsi="Consolas" w:cs="Times New Roman"/>
-                <w:noProof/>
-              </w:rPr>
-            </w:pPr>
-            <w:r>
-              <w:rPr>
-                <w:rFonts w:ascii="Consolas" w:hAnsi="Consolas" w:cs="Times New Roman"/>
-                <w:noProof/>
-              </w:rPr>
-              <w:t>Name: George</w:t>
-            </w:r>
-          </w:p>
-          <w:p>
-            <w:pPr>
-              <w:spacing w:before="0" w:after="0"/>
-              <w:rPr>
-                <w:rFonts w:ascii="Consolas" w:hAnsi="Consolas" w:cs="Times New Roman"/>
-                <w:noProof/>
-              </w:rPr>
-            </w:pPr>
-            <w:r>
-              <w:rPr>
-                <w:rFonts w:ascii="Consolas" w:hAnsi="Consolas" w:cs="Times New Roman"/>
-                <w:noProof/>
-              </w:rPr>
-              <w:t>Position: Cleaner</w:t>
-            </w:r>
-          </w:p>
-          <w:p>
-            <w:pPr>
-              <w:spacing w:before="0" w:after="0"/>
-              <w:rPr>
-                <w:rFonts w:ascii="Consolas" w:hAnsi="Consolas" w:cs="Times New Roman"/>
-                <w:noProof/>
-              </w:rPr>
-            </w:pPr>
-            <w:r>
-              <w:rPr>
-                <w:rFonts w:ascii="Consolas" w:hAnsi="Consolas" w:cs="Times New Roman"/>
-                <w:noProof/>
-              </w:rPr>
-              <w:lastRenderedPageBreak/>
-              <w:t>====================</w:t>
-            </w:r>
-          </w:p>
-          <w:p>
-            <w:pPr>
-              <w:spacing w:before="0" w:after="0"/>
-              <w:rPr>
-                <w:rFonts w:ascii="Consolas" w:hAnsi="Consolas" w:cs="Times New Roman"/>
-                <w:noProof/>
-              </w:rPr>
-            </w:pPr>
-            <w:r>
-              <w:rPr>
-                <w:rFonts w:ascii="Consolas" w:hAnsi="Consolas" w:cs="Times New Roman"/>
-                <w:noProof/>
-              </w:rPr>
-              <w:t>Name: John</w:t>
-            </w:r>
-          </w:p>
-          <w:p>
-            <w:pPr>
-              <w:spacing w:before="0" w:after="0"/>
-              <w:rPr>
-                <w:rFonts w:ascii="Consolas" w:hAnsi="Consolas" w:cs="Times New Roman"/>
-                <w:noProof/>
-              </w:rPr>
-            </w:pPr>
-            <w:r>
-              <w:rPr>
-                <w:rFonts w:ascii="Consolas" w:hAnsi="Consolas" w:cs="Times New Roman"/>
-                <w:noProof/>
-              </w:rPr>
-              <w:t>Position: Security</w:t>
-            </w:r>
-          </w:p>
-          <w:p>
-            <w:pPr>
-              <w:spacing w:before="0" w:after="0"/>
-              <w:rPr>
-                <w:rFonts w:ascii="Consolas" w:hAnsi="Consolas" w:cs="Times New Roman"/>
-                <w:noProof/>
-              </w:rPr>
-            </w:pPr>
-            <w:r>
-              <w:rPr>
-                <w:rFonts w:ascii="Consolas" w:hAnsi="Consolas" w:cs="Times New Roman"/>
-                <w:noProof/>
-              </w:rPr>
-              <w:t>====================</w:t>
-            </w:r>
-          </w:p>
-          <w:p>
-            <w:pPr>
-              <w:spacing w:before="0" w:after="0"/>
-              <w:rPr>
-                <w:rFonts w:ascii="Consolas" w:hAnsi="Consolas" w:cs="Times New Roman"/>
-                <w:noProof/>
-              </w:rPr>
-            </w:pPr>
-            <w:r>
-              <w:rPr>
-                <w:rFonts w:ascii="Consolas" w:hAnsi="Consolas" w:cs="Times New Roman"/>
-                <w:noProof/>
-              </w:rPr>
-              <w:t>Name: Nina</w:t>
-            </w:r>
-          </w:p>
-          <w:p>
-            <w:pPr>
-              <w:spacing w:before="0" w:after="0"/>
-              <w:rPr>
-                <w:rFonts w:ascii="Consolas" w:hAnsi="Consolas" w:cs="Times New Roman"/>
-                <w:noProof/>
-              </w:rPr>
-            </w:pPr>
-            <w:r>
-              <w:rPr>
-                <w:rFonts w:ascii="Consolas" w:hAnsi="Consolas" w:cs="Times New Roman"/>
-                <w:noProof/>
-              </w:rPr>
-              <w:t>Position: Secretary</w:t>
-            </w:r>
-          </w:p>
-          <w:p>
-            <w:pPr>
-              <w:spacing w:before="0" w:after="0"/>
-              <w:rPr>
-                <w:rFonts w:ascii="Consolas" w:hAnsi="Consolas" w:cs="Times New Roman"/>
-                <w:noProof/>
-              </w:rPr>
-            </w:pPr>
-            <w:r>
-              <w:rPr>
-                <w:rFonts w:ascii="Consolas" w:hAnsi="Consolas" w:cs="Times New Roman"/>
-                <w:noProof/>
-              </w:rPr>
               <w:t>====================</w:t>
             </w:r>
           </w:p>
@@ -7239,7 +7130,15 @@
         <w:t>n</w:t>
       </w:r>
       <w:r>
-        <w:t xml:space="preserve"> –  the </w:t>
+        <w:t xml:space="preserve"> </w:t>
+      </w:r>
+      <w:proofErr w:type="gramStart"/>
+      <w:r>
+        <w:t>–  the</w:t>
+      </w:r>
+      <w:proofErr w:type="gramEnd"/>
+      <w:r>
+        <w:t xml:space="preserve"> </w:t>
       </w:r>
       <w:r>
         <w:rPr>
@@ -7660,7 +7559,6 @@
         <w:pStyle w:val="Heading3"/>
       </w:pPr>
       <w:r>
-        <w:lastRenderedPageBreak/>
         <w:t>Examples</w:t>
       </w:r>
     </w:p>
@@ -7808,6 +7706,7 @@
                 <w:rFonts w:ascii="Consolas" w:hAnsi="Consolas" w:cs="Times New Roman"/>
                 <w:noProof/>
               </w:rPr>
+              <w:lastRenderedPageBreak/>
               <w:t>Blue -&gt; gloves</w:t>
             </w:r>
           </w:p>
@@ -7845,6 +7744,7 @@
                 <w:rFonts w:ascii="Consolas" w:hAnsi="Consolas" w:cs="Times New Roman"/>
                 <w:noProof/>
               </w:rPr>
+              <w:lastRenderedPageBreak/>
               <w:t>Blue clothes:</w:t>
             </w:r>
           </w:p>
@@ -7925,6 +7825,7 @@
                 <w:rFonts w:ascii="Consolas" w:hAnsi="Consolas" w:cs="Times New Roman"/>
                 <w:noProof/>
               </w:rPr>
+              <w:lastRenderedPageBreak/>
               <w:t>Gold clothes:</w:t>
             </w:r>
           </w:p>
@@ -9195,7 +9096,6 @@
           <w:noProof/>
           <w:lang w:val="en-GB"/>
         </w:rPr>
-        <w:lastRenderedPageBreak/>
         <w:t>When you receive the command “</w:t>
       </w:r>
       <w:r>
@@ -9498,6 +9398,7 @@
           <w:noProof/>
           <w:lang w:val="en-GB"/>
         </w:rPr>
+        <w:lastRenderedPageBreak/>
         <w:t>Examples</w:t>
       </w:r>
     </w:p>
@@ -9905,7 +9806,7 @@
       <mc:AlternateContent>
         <mc:Choice Requires="wps">
           <w:drawing>
-            <wp:anchor distT="0" distB="0" distL="114300" distR="114300" simplePos="0" relativeHeight="251666432" behindDoc="0" locked="0" layoutInCell="1" allowOverlap="1" wp14:anchorId="42147941" wp14:editId="267C827D">
+            <wp:anchor distT="0" distB="0" distL="114300" distR="114300" simplePos="0" relativeHeight="251666432" behindDoc="0" locked="0" layoutInCell="1" allowOverlap="1" wp14:anchorId="5EAB306A" wp14:editId="686D3855">
               <wp:simplePos x="0" y="0"/>
               <wp:positionH relativeFrom="column">
                 <wp:posOffset>-1270</wp:posOffset>
@@ -9973,7 +9874,7 @@
       <mc:AlternateContent>
         <mc:Choice Requires="wps">
           <w:drawing>
-            <wp:anchor distT="0" distB="0" distL="114300" distR="114300" simplePos="0" relativeHeight="251665408" behindDoc="0" locked="0" layoutInCell="1" allowOverlap="1" wp14:anchorId="65030458" wp14:editId="3FCA9D5A">
+            <wp:anchor distT="0" distB="0" distL="114300" distR="114300" simplePos="0" relativeHeight="251665408" behindDoc="0" locked="0" layoutInCell="1" allowOverlap="1" wp14:anchorId="41170F50" wp14:editId="2CB34243">
               <wp:simplePos x="0" y="0"/>
               <wp:positionH relativeFrom="column">
                 <wp:posOffset>14605</wp:posOffset>
@@ -10022,7 +9923,7 @@
                               <w:noProof/>
                             </w:rPr>
                             <w:drawing>
-                              <wp:inline distT="0" distB="0" distL="0" distR="0" wp14:anchorId="629D72BB" wp14:editId="4D4761C0">
+                              <wp:inline distT="0" distB="0" distL="0" distR="0" wp14:anchorId="15A65A2B" wp14:editId="29DDDBE5">
                                 <wp:extent cx="1441450" cy="457200"/>
                                 <wp:effectExtent l="0" t="0" r="6350" b="0"/>
                                 <wp:docPr id="204" name="Picture 204" descr="C:\Users\nakov\AppData\Local\Microsoft\Windows\INetCache\Content.Word\SoftUni-Foundation-Logo-BG-Horizontal.jpg"/>
@@ -10090,7 +9991,7 @@
         </mc:Choice>
         <mc:Fallback>
           <w:pict>
-            <v:shapetype w14:anchorId="65030458" id="_x0000_t202" coordsize="21600,21600" o:spt="202" path="m,l,21600r21600,l21600,xe">
+            <v:shapetype w14:anchorId="41170F50" id="_x0000_t202" coordsize="21600,21600" o:spt="202" path="m,l,21600r21600,l21600,xe">
               <v:stroke joinstyle="miter"/>
               <v:path gradientshapeok="t" o:connecttype="rect"/>
             </v:shapetype>
@@ -10107,7 +10008,7 @@
                         <w:noProof/>
                       </w:rPr>
                       <w:drawing>
-                        <wp:inline distT="0" distB="0" distL="0" distR="0" wp14:anchorId="629D72BB" wp14:editId="4D4761C0">
+                        <wp:inline distT="0" distB="0" distL="0" distR="0" wp14:anchorId="15A65A2B" wp14:editId="29DDDBE5">
                           <wp:extent cx="1441450" cy="457200"/>
                           <wp:effectExtent l="0" t="0" r="6350" b="0"/>
                           <wp:docPr id="204" name="Picture 204" descr="C:\Users\nakov\AppData\Local\Microsoft\Windows\INetCache\Content.Word\SoftUni-Foundation-Logo-BG-Horizontal.jpg"/>
@@ -10124,7 +10025,7 @@
                                   </pic:cNvPicPr>
                                 </pic:nvPicPr>
                                 <pic:blipFill>
-                                  <a:blip r:embed="rId2">
+                                  <a:blip r:embed="rId1">
                                     <a:extLst>
                                       <a:ext uri="{28A0092B-C50C-407E-A947-70E740481C1C}">
                                         <a14:useLocalDpi xmlns:a14="http://schemas.microsoft.com/office/drawing/2010/main" val="0"/>
@@ -10170,7 +10071,7 @@
       <mc:AlternateContent>
         <mc:Choice Requires="wps">
           <w:drawing>
-            <wp:anchor distT="0" distB="0" distL="114300" distR="114300" simplePos="0" relativeHeight="251667456" behindDoc="0" locked="0" layoutInCell="1" allowOverlap="1" wp14:anchorId="4715F98C" wp14:editId="31135B4F">
+            <wp:anchor distT="0" distB="0" distL="114300" distR="114300" simplePos="0" relativeHeight="251667456" behindDoc="0" locked="0" layoutInCell="1" allowOverlap="1" wp14:anchorId="7401C1C7" wp14:editId="0273ED67">
               <wp:simplePos x="0" y="0"/>
               <wp:positionH relativeFrom="column">
                 <wp:posOffset>5621655</wp:posOffset>
@@ -10352,11 +10253,7 @@
         </mc:Choice>
         <mc:Fallback>
           <w:pict>
-            <v:shapetype w14:anchorId="4715F98C" id="_x0000_t202" coordsize="21600,21600" o:spt="202" path="m,l,21600r21600,l21600,xe">
-              <v:stroke joinstyle="miter"/>
-              <v:path gradientshapeok="t" o:connecttype="rect"/>
-            </v:shapetype>
-            <v:shape id="Text Box 3" o:spid="_x0000_s1027" type="#_x0000_t202" style="position:absolute;margin-left:442.65pt;margin-top:27.95pt;width:70.9pt;height:15.9pt;z-index:251667456;visibility:visible;mso-wrap-style:square;mso-wrap-distance-left:9pt;mso-wrap-distance-top:0;mso-wrap-distance-right:9pt;mso-wrap-distance-bottom:0;mso-position-horizontal:absolute;mso-position-horizontal-relative:text;mso-position-vertical:absolute;mso-position-vertical-relative:text;v-text-anchor:middle" o:gfxdata="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" filled="f" stroked="f" strokeweight=".5pt">
+            <v:shape w14:anchorId="7401C1C7" id="Text Box 3" o:spid="_x0000_s1027" type="#_x0000_t202" style="position:absolute;margin-left:442.65pt;margin-top:27.95pt;width:70.9pt;height:15.9pt;z-index:251667456;visibility:visible;mso-wrap-style:square;mso-wrap-distance-left:9pt;mso-wrap-distance-top:0;mso-wrap-distance-right:9pt;mso-wrap-distance-bottom:0;mso-position-horizontal:absolute;mso-position-horizontal-relative:text;mso-position-vertical:absolute;mso-position-vertical-relative:text;v-text-anchor:middle" o:gfxdata="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" filled="f" stroked="f" strokeweight=".5pt">
               <v:textbox inset="0,0,0,0">
                 <w:txbxContent>
                   <w:p>
@@ -10492,7 +10389,7 @@
       <mc:AlternateContent>
         <mc:Choice Requires="wps">
           <w:drawing>
-            <wp:anchor distT="0" distB="0" distL="114300" distR="114300" simplePos="0" relativeHeight="251664384" behindDoc="0" locked="0" layoutInCell="1" allowOverlap="1" wp14:anchorId="4EA2AB4F" wp14:editId="5192C5B9">
+            <wp:anchor distT="0" distB="0" distL="114300" distR="114300" simplePos="0" relativeHeight="251664384" behindDoc="0" locked="0" layoutInCell="1" allowOverlap="1" wp14:anchorId="34673081" wp14:editId="75BCA585">
               <wp:simplePos x="0" y="0"/>
               <wp:positionH relativeFrom="column">
                 <wp:posOffset>1589405</wp:posOffset>
@@ -10578,7 +10475,7 @@
         </mc:Choice>
         <mc:Fallback>
           <w:pict>
-            <v:shape w14:anchorId="4EA2AB4F" id="Text Box 2" o:spid="_x0000_s1028" type="#_x0000_t202" style="position:absolute;margin-left:125.15pt;margin-top:26.95pt;width:54pt;height:15.75pt;z-index:251664384;visibility:visible;mso-wrap-style:square;mso-width-percent:0;mso-wrap-distance-left:9pt;mso-wrap-distance-top:0;mso-wrap-distance-right:9pt;mso-wrap-distance-bottom:0;mso-position-horizontal:absolute;mso-position-horizontal-relative:text;mso-position-vertical:absolute;mso-position-vertical-relative:text;mso-width-percent:0;mso-width-relative:margin;v-text-anchor:middle" o:gfxdata="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" filled="f" stroked="f" strokeweight=".5pt">
+            <v:shape w14:anchorId="34673081" id="Text Box 2" o:spid="_x0000_s1028" type="#_x0000_t202" style="position:absolute;margin-left:125.15pt;margin-top:26.95pt;width:54pt;height:15.75pt;z-index:251664384;visibility:visible;mso-wrap-style:square;mso-width-percent:0;mso-wrap-distance-left:9pt;mso-wrap-distance-top:0;mso-wrap-distance-right:9pt;mso-wrap-distance-bottom:0;mso-position-horizontal:absolute;mso-position-horizontal-relative:text;mso-position-vertical:absolute;mso-position-vertical-relative:text;mso-width-percent:0;mso-width-relative:margin;v-text-anchor:middle" o:gfxdata="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" filled="f" stroked="f" strokeweight=".5pt">
               <v:textbox inset=".5mm,0,0,0">
                 <w:txbxContent>
                   <w:p>
@@ -10615,7 +10512,7 @@
       <mc:AlternateContent>
         <mc:Choice Requires="wps">
           <w:drawing>
-            <wp:anchor distT="0" distB="0" distL="114300" distR="114300" simplePos="0" relativeHeight="251663360" behindDoc="0" locked="0" layoutInCell="1" allowOverlap="1" wp14:anchorId="400D6225" wp14:editId="5C7AF4CA">
+            <wp:anchor distT="0" distB="0" distL="114300" distR="114300" simplePos="0" relativeHeight="251663360" behindDoc="0" locked="0" layoutInCell="1" allowOverlap="1" wp14:anchorId="6126DC4C" wp14:editId="2ADE288D">
               <wp:simplePos x="0" y="0"/>
               <wp:positionH relativeFrom="column">
                 <wp:posOffset>1579880</wp:posOffset>
@@ -10684,7 +10581,7 @@
                             </w:rPr>
                             <w:t xml:space="preserve"> (</w:t>
                           </w:r>
-                          <w:hyperlink r:id="rId3" w:history="1">
+                          <w:hyperlink r:id="rId2" w:history="1">
                             <w:r>
                               <w:rPr>
                                 <w:rStyle w:val="Hyperlink"/>
@@ -10716,7 +10613,7 @@
                             </w:rPr>
                             <w:t xml:space="preserve"> </w:t>
                           </w:r>
-                          <w:hyperlink r:id="rId4" w:history="1">
+                          <w:hyperlink r:id="rId3" w:history="1">
                             <w:r>
                               <w:rPr>
                                 <w:rStyle w:val="Hyperlink"/>
@@ -10750,11 +10647,11 @@
                               <w:szCs w:val="20"/>
                             </w:rPr>
                             <w:drawing>
-                              <wp:inline distT="0" distB="0" distL="0" distR="0" wp14:anchorId="15EFF62F" wp14:editId="31C430B5">
+                              <wp:inline distT="0" distB="0" distL="0" distR="0" wp14:anchorId="3F49A37A" wp14:editId="07115D82">
                                 <wp:extent cx="200025" cy="200025"/>
                                 <wp:effectExtent l="0" t="0" r="9525" b="9525"/>
                                 <wp:docPr id="194" name="Picture 194" title="Software University">
-                                  <a:hlinkClick xmlns:a="http://schemas.openxmlformats.org/drawingml/2006/main" r:id="rId5"/>
+                                  <a:hlinkClick xmlns:a="http://schemas.openxmlformats.org/drawingml/2006/main" r:id="rId4"/>
                                 </wp:docPr>
                                 <wp:cNvGraphicFramePr/>
                                 <a:graphic xmlns:a="http://schemas.openxmlformats.org/drawingml/2006/main">
@@ -10762,7 +10659,58 @@
                                     <pic:pic xmlns:pic="http://schemas.openxmlformats.org/drawingml/2006/picture">
                                       <pic:nvPicPr>
                                         <pic:cNvPr id="93" name="Picture 3" title="Software University">
-                                          <a:hlinkClick r:id="rId5"/>
+                                          <a:hlinkClick r:id="rId4"/>
+                                        </pic:cNvPr>
+                                        <pic:cNvPicPr/>
+                                      </pic:nvPicPr>
+                                      <pic:blipFill>
+                                        <a:blip r:embed="rId5"/>
+                                        <a:stretch>
+                                          <a:fillRect/>
+                                        </a:stretch>
+                                      </pic:blipFill>
+                                      <pic:spPr>
+                                        <a:xfrm>
+                                          <a:off x="0" y="0"/>
+                                          <a:ext cx="197485" cy="197485"/>
+                                        </a:xfrm>
+                                        <a:prstGeom prst="rect">
+                                          <a:avLst/>
+                                        </a:prstGeom>
+                                      </pic:spPr>
+                                    </pic:pic>
+                                  </a:graphicData>
+                                </a:graphic>
+                              </wp:inline>
+                            </w:drawing>
+                          </w:r>
+                          <w:r>
+                            <w:rPr>
+                              <w:sz w:val="19"/>
+                              <w:szCs w:val="19"/>
+                            </w:rPr>
+                            <w:t xml:space="preserve">   </w:t>
+                          </w:r>
+                          <w:r>
+                            <w:rPr>
+                              <w:noProof/>
+                              <w:sz w:val="20"/>
+                              <w:szCs w:val="20"/>
+                            </w:rPr>
+                            <w:drawing>
+                              <wp:inline distT="0" distB="0" distL="0" distR="0" wp14:anchorId="403D0411" wp14:editId="7FD1D0B8">
+                                <wp:extent cx="200025" cy="200025"/>
+                                <wp:effectExtent l="0" t="0" r="9525" b="9525"/>
+                                <wp:docPr id="195" name="Picture 195" title="Software University Foundation">
+                                  <a:hlinkClick xmlns:a="http://schemas.openxmlformats.org/drawingml/2006/main" r:id="rId2"/>
+                                </wp:docPr>
+                                <wp:cNvGraphicFramePr/>
+                                <a:graphic xmlns:a="http://schemas.openxmlformats.org/drawingml/2006/main">
+                                  <a:graphicData uri="http://schemas.openxmlformats.org/drawingml/2006/picture">
+                                    <pic:pic xmlns:pic="http://schemas.openxmlformats.org/drawingml/2006/picture">
+                                      <pic:nvPicPr>
+                                        <pic:cNvPr id="94" name="Picture 4" title="Software University Foundation">
+                                          <a:hlinkClick r:id="rId2"/>
                                         </pic:cNvPr>
                                         <pic:cNvPicPr/>
                                       </pic:nvPicPr>
@@ -10801,24 +10749,24 @@
                               <w:szCs w:val="20"/>
                             </w:rPr>
                             <w:drawing>
-                              <wp:inline distT="0" distB="0" distL="0" distR="0" wp14:anchorId="4E8D5C1B" wp14:editId="2013552C">
+                              <wp:inline distT="0" distB="0" distL="0" distR="0" wp14:anchorId="2F412D2A" wp14:editId="726E63B8">
                                 <wp:extent cx="200025" cy="200025"/>
                                 <wp:effectExtent l="0" t="0" r="9525" b="9525"/>
-                                <wp:docPr id="195" name="Picture 195" title="Software University Foundation">
-                                  <a:hlinkClick xmlns:a="http://schemas.openxmlformats.org/drawingml/2006/main" r:id="rId3"/>
+                                <wp:docPr id="196" name="Picture 196" title="Software University @ Facebook">
+                                  <a:hlinkClick xmlns:a="http://schemas.openxmlformats.org/drawingml/2006/main" r:id="rId7"/>
                                 </wp:docPr>
                                 <wp:cNvGraphicFramePr/>
                                 <a:graphic xmlns:a="http://schemas.openxmlformats.org/drawingml/2006/main">
                                   <a:graphicData uri="http://schemas.openxmlformats.org/drawingml/2006/picture">
                                     <pic:pic xmlns:pic="http://schemas.openxmlformats.org/drawingml/2006/picture">
                                       <pic:nvPicPr>
-                                        <pic:cNvPr id="94" name="Picture 4" title="Software University Foundation">
-                                          <a:hlinkClick r:id="rId3"/>
+                                        <pic:cNvPr id="95" name="Picture 11" title="Software University @ Facebook">
+                                          <a:hlinkClick r:id="rId7"/>
                                         </pic:cNvPr>
                                         <pic:cNvPicPr/>
                                       </pic:nvPicPr>
                                       <pic:blipFill>
-                                        <a:blip r:embed="rId7"/>
+                                        <a:blip r:embed="rId8"/>
                                         <a:stretch>
                                           <a:fillRect/>
                                         </a:stretch>
@@ -10852,24 +10800,24 @@
                               <w:szCs w:val="20"/>
                             </w:rPr>
                             <w:drawing>
-                              <wp:inline distT="0" distB="0" distL="0" distR="0" wp14:anchorId="20B738E7" wp14:editId="300EA712">
+                              <wp:inline distT="0" distB="0" distL="0" distR="0" wp14:anchorId="0FF48448" wp14:editId="32836A24">
                                 <wp:extent cx="200025" cy="200025"/>
                                 <wp:effectExtent l="0" t="0" r="9525" b="9525"/>
-                                <wp:docPr id="196" name="Picture 196" title="Software University @ Facebook">
-                                  <a:hlinkClick xmlns:a="http://schemas.openxmlformats.org/drawingml/2006/main" r:id="rId8"/>
+                                <wp:docPr id="197" name="Picture 197" title="Software University @ Twitter">
+                                  <a:hlinkClick xmlns:a="http://schemas.openxmlformats.org/drawingml/2006/main" r:id="rId9"/>
                                 </wp:docPr>
                                 <wp:cNvGraphicFramePr/>
                                 <a:graphic xmlns:a="http://schemas.openxmlformats.org/drawingml/2006/main">
                                   <a:graphicData uri="http://schemas.openxmlformats.org/drawingml/2006/picture">
                                     <pic:pic xmlns:pic="http://schemas.openxmlformats.org/drawingml/2006/picture">
                                       <pic:nvPicPr>
-                                        <pic:cNvPr id="95" name="Picture 11" title="Software University @ Facebook">
-                                          <a:hlinkClick r:id="rId8"/>
+                                        <pic:cNvPr id="96" name="Picture 16" title="Software University @ Twitter">
+                                          <a:hlinkClick r:id="rId9"/>
                                         </pic:cNvPr>
                                         <pic:cNvPicPr/>
                                       </pic:nvPicPr>
                                       <pic:blipFill>
-                                        <a:blip r:embed="rId9"/>
+                                        <a:blip r:embed="rId10"/>
                                         <a:stretch>
                                           <a:fillRect/>
                                         </a:stretch>
@@ -10903,24 +10851,24 @@
                               <w:szCs w:val="20"/>
                             </w:rPr>
                             <w:drawing>
-                              <wp:inline distT="0" distB="0" distL="0" distR="0" wp14:anchorId="3D2C3D5F" wp14:editId="653B4B90">
+                              <wp:inline distT="0" distB="0" distL="0" distR="0" wp14:anchorId="768BB274" wp14:editId="684A0200">
                                 <wp:extent cx="200025" cy="200025"/>
                                 <wp:effectExtent l="0" t="0" r="9525" b="9525"/>
-                                <wp:docPr id="197" name="Picture 197" title="Software University @ Twitter">
-                                  <a:hlinkClick xmlns:a="http://schemas.openxmlformats.org/drawingml/2006/main" r:id="rId10"/>
+                                <wp:docPr id="198" name="Picture 198" title="Software University @ YouTube">
+                                  <a:hlinkClick xmlns:a="http://schemas.openxmlformats.org/drawingml/2006/main" r:id="rId11"/>
                                 </wp:docPr>
                                 <wp:cNvGraphicFramePr/>
                                 <a:graphic xmlns:a="http://schemas.openxmlformats.org/drawingml/2006/main">
                                   <a:graphicData uri="http://schemas.openxmlformats.org/drawingml/2006/picture">
                                     <pic:pic xmlns:pic="http://schemas.openxmlformats.org/drawingml/2006/picture">
                                       <pic:nvPicPr>
-                                        <pic:cNvPr id="96" name="Picture 16" title="Software University @ Twitter">
-                                          <a:hlinkClick r:id="rId10"/>
+                                        <pic:cNvPr id="97" name="Picture 23" title="Software University @ YouTube">
+                                          <a:hlinkClick r:id="rId11"/>
                                         </pic:cNvPr>
                                         <pic:cNvPicPr/>
                                       </pic:nvPicPr>
                                       <pic:blipFill>
-                                        <a:blip r:embed="rId11"/>
+                                        <a:blip r:embed="rId12"/>
                                         <a:stretch>
                                           <a:fillRect/>
                                         </a:stretch>
@@ -10954,24 +10902,24 @@
                               <w:szCs w:val="20"/>
                             </w:rPr>
                             <w:drawing>
-                              <wp:inline distT="0" distB="0" distL="0" distR="0" wp14:anchorId="2ECEBC4A" wp14:editId="4C1A28B7">
+                              <wp:inline distT="0" distB="0" distL="0" distR="0" wp14:anchorId="7A3BAF8F" wp14:editId="5ECB00ED">
                                 <wp:extent cx="200025" cy="200025"/>
                                 <wp:effectExtent l="0" t="0" r="9525" b="9525"/>
-                                <wp:docPr id="198" name="Picture 198" title="Software University @ YouTube">
-                                  <a:hlinkClick xmlns:a="http://schemas.openxmlformats.org/drawingml/2006/main" r:id="rId12"/>
+                                <wp:docPr id="199" name="Picture 199" title="Software University @ Google+">
+                                  <a:hlinkClick xmlns:a="http://schemas.openxmlformats.org/drawingml/2006/main" r:id="rId13"/>
                                 </wp:docPr>
                                 <wp:cNvGraphicFramePr/>
                                 <a:graphic xmlns:a="http://schemas.openxmlformats.org/drawingml/2006/main">
                                   <a:graphicData uri="http://schemas.openxmlformats.org/drawingml/2006/picture">
                                     <pic:pic xmlns:pic="http://schemas.openxmlformats.org/drawingml/2006/picture">
                                       <pic:nvPicPr>
-                                        <pic:cNvPr id="97" name="Picture 23" title="Software University @ YouTube">
-                                          <a:hlinkClick r:id="rId12"/>
+                                        <pic:cNvPr id="98" name="Picture 25" title="Software University @ Google+">
+                                          <a:hlinkClick r:id="rId13"/>
                                         </pic:cNvPr>
                                         <pic:cNvPicPr/>
                                       </pic:nvPicPr>
                                       <pic:blipFill>
-                                        <a:blip r:embed="rId13"/>
+                                        <a:blip r:embed="rId14"/>
                                         <a:stretch>
                                           <a:fillRect/>
                                         </a:stretch>
@@ -11005,24 +10953,24 @@
                               <w:szCs w:val="20"/>
                             </w:rPr>
                             <w:drawing>
-                              <wp:inline distT="0" distB="0" distL="0" distR="0" wp14:anchorId="2298D969" wp14:editId="5CD95E52">
+                              <wp:inline distT="0" distB="0" distL="0" distR="0" wp14:anchorId="2CEF673B" wp14:editId="775801D2">
                                 <wp:extent cx="200025" cy="200025"/>
                                 <wp:effectExtent l="0" t="0" r="9525" b="9525"/>
-                                <wp:docPr id="199" name="Picture 199" title="Software University @ Google+">
-                                  <a:hlinkClick xmlns:a="http://schemas.openxmlformats.org/drawingml/2006/main" r:id="rId14"/>
+                                <wp:docPr id="200" name="Picture 200" title="Software University @ LinkedIn">
+                                  <a:hlinkClick xmlns:a="http://schemas.openxmlformats.org/drawingml/2006/main" r:id="rId15"/>
                                 </wp:docPr>
                                 <wp:cNvGraphicFramePr/>
                                 <a:graphic xmlns:a="http://schemas.openxmlformats.org/drawingml/2006/main">
                                   <a:graphicData uri="http://schemas.openxmlformats.org/drawingml/2006/picture">
                                     <pic:pic xmlns:pic="http://schemas.openxmlformats.org/drawingml/2006/picture">
                                       <pic:nvPicPr>
-                                        <pic:cNvPr id="98" name="Picture 25" title="Software University @ Google+">
-                                          <a:hlinkClick r:id="rId14"/>
+                                        <pic:cNvPr id="99" name="Picture 27" title="Software University @ LinkedIn">
+                                          <a:hlinkClick r:id="rId15"/>
                                         </pic:cNvPr>
                                         <pic:cNvPicPr/>
                                       </pic:nvPicPr>
                                       <pic:blipFill>
-                                        <a:blip r:embed="rId15"/>
+                                        <a:blip r:embed="rId16"/>
                                         <a:stretch>
                                           <a:fillRect/>
                                         </a:stretch>
@@ -11056,24 +11004,24 @@
                               <w:szCs w:val="20"/>
                             </w:rPr>
                             <w:drawing>
-                              <wp:inline distT="0" distB="0" distL="0" distR="0" wp14:anchorId="1A044D14" wp14:editId="320DB136">
+                              <wp:inline distT="0" distB="0" distL="0" distR="0" wp14:anchorId="064AC8C2" wp14:editId="7E046A81">
                                 <wp:extent cx="200025" cy="200025"/>
                                 <wp:effectExtent l="0" t="0" r="9525" b="9525"/>
-                                <wp:docPr id="200" name="Picture 200" title="Software University @ LinkedIn">
-                                  <a:hlinkClick xmlns:a="http://schemas.openxmlformats.org/drawingml/2006/main" r:id="rId16"/>
+                                <wp:docPr id="201" name="Picture 201" title="Software University @ SlideShare">
+                                  <a:hlinkClick xmlns:a="http://schemas.openxmlformats.org/drawingml/2006/main" r:id="rId17"/>
                                 </wp:docPr>
                                 <wp:cNvGraphicFramePr/>
                                 <a:graphic xmlns:a="http://schemas.openxmlformats.org/drawingml/2006/main">
                                   <a:graphicData uri="http://schemas.openxmlformats.org/drawingml/2006/picture">
                                     <pic:pic xmlns:pic="http://schemas.openxmlformats.org/drawingml/2006/picture">
                                       <pic:nvPicPr>
-                                        <pic:cNvPr id="99" name="Picture 27" title="Software University @ LinkedIn">
-                                          <a:hlinkClick r:id="rId16"/>
+                                        <pic:cNvPr id="101" name="Picture 99" title="Software University @ SlideShare">
+                                          <a:hlinkClick r:id="rId17"/>
                                         </pic:cNvPr>
                                         <pic:cNvPicPr/>
                                       </pic:nvPicPr>
                                       <pic:blipFill>
-                                        <a:blip r:embed="rId17"/>
+                                        <a:blip r:embed="rId18"/>
                                         <a:stretch>
                                           <a:fillRect/>
                                         </a:stretch>
@@ -11107,24 +11055,24 @@
                               <w:szCs w:val="20"/>
                             </w:rPr>
                             <w:drawing>
-                              <wp:inline distT="0" distB="0" distL="0" distR="0" wp14:anchorId="52544041" wp14:editId="0531DD13">
+                              <wp:inline distT="0" distB="0" distL="0" distR="0" wp14:anchorId="0A76C144" wp14:editId="08E0FE7C">
                                 <wp:extent cx="200025" cy="200025"/>
                                 <wp:effectExtent l="0" t="0" r="9525" b="9525"/>
-                                <wp:docPr id="201" name="Picture 201" title="Software University @ SlideShare">
-                                  <a:hlinkClick xmlns:a="http://schemas.openxmlformats.org/drawingml/2006/main" r:id="rId18"/>
+                                <wp:docPr id="202" name="Picture 202" title="Software University @ GitHub">
+                                  <a:hlinkClick xmlns:a="http://schemas.openxmlformats.org/drawingml/2006/main" r:id="rId19"/>
                                 </wp:docPr>
                                 <wp:cNvGraphicFramePr/>
                                 <a:graphic xmlns:a="http://schemas.openxmlformats.org/drawingml/2006/main">
                                   <a:graphicData uri="http://schemas.openxmlformats.org/drawingml/2006/picture">
                                     <pic:pic xmlns:pic="http://schemas.openxmlformats.org/drawingml/2006/picture">
                                       <pic:nvPicPr>
-                                        <pic:cNvPr id="101" name="Picture 99" title="Software University @ SlideShare">
-                                          <a:hlinkClick r:id="rId18"/>
+                                        <pic:cNvPr id="102" name="Picture 35" title="Software University @ GitHub">
+                                          <a:hlinkClick r:id="rId19"/>
                                         </pic:cNvPr>
                                         <pic:cNvPicPr/>
                                       </pic:nvPicPr>
                                       <pic:blipFill>
-                                        <a:blip r:embed="rId19"/>
+                                        <a:blip r:embed="rId20"/>
                                         <a:stretch>
                                           <a:fillRect/>
                                         </a:stretch>
@@ -11158,62 +11106,11 @@
                               <w:szCs w:val="20"/>
                             </w:rPr>
                             <w:drawing>
-                              <wp:inline distT="0" distB="0" distL="0" distR="0" wp14:anchorId="64FAE51C" wp14:editId="083460C1">
-                                <wp:extent cx="200025" cy="200025"/>
-                                <wp:effectExtent l="0" t="0" r="9525" b="9525"/>
-                                <wp:docPr id="202" name="Picture 202" title="Software University @ GitHub">
-                                  <a:hlinkClick xmlns:a="http://schemas.openxmlformats.org/drawingml/2006/main" r:id="rId20"/>
-                                </wp:docPr>
-                                <wp:cNvGraphicFramePr/>
-                                <a:graphic xmlns:a="http://schemas.openxmlformats.org/drawingml/2006/main">
-                                  <a:graphicData uri="http://schemas.openxmlformats.org/drawingml/2006/picture">
-                                    <pic:pic xmlns:pic="http://schemas.openxmlformats.org/drawingml/2006/picture">
-                                      <pic:nvPicPr>
-                                        <pic:cNvPr id="102" name="Picture 35" title="Software University @ GitHub">
-                                          <a:hlinkClick r:id="rId20"/>
-                                        </pic:cNvPr>
-                                        <pic:cNvPicPr/>
-                                      </pic:nvPicPr>
-                                      <pic:blipFill>
-                                        <a:blip r:embed="rId21"/>
-                                        <a:stretch>
-                                          <a:fillRect/>
-                                        </a:stretch>
-                                      </pic:blipFill>
-                                      <pic:spPr>
-                                        <a:xfrm>
-                                          <a:off x="0" y="0"/>
-                                          <a:ext cx="197485" cy="197485"/>
-                                        </a:xfrm>
-                                        <a:prstGeom prst="rect">
-                                          <a:avLst/>
-                                        </a:prstGeom>
-                                      </pic:spPr>
-                                    </pic:pic>
-                                  </a:graphicData>
-                                </a:graphic>
-                              </wp:inline>
-                            </w:drawing>
-                          </w:r>
-                          <w:r>
-                            <w:rPr>
-                              <w:sz w:val="19"/>
-                              <w:szCs w:val="19"/>
-                            </w:rPr>
-                            <w:t xml:space="preserve">   </w:t>
-                          </w:r>
-                          <w:r>
-                            <w:rPr>
-                              <w:noProof/>
-                              <w:sz w:val="20"/>
-                              <w:szCs w:val="20"/>
-                            </w:rPr>
-                            <w:drawing>
-                              <wp:inline distT="0" distB="0" distL="0" distR="0" wp14:anchorId="5C709012" wp14:editId="6553F913">
+                              <wp:inline distT="0" distB="0" distL="0" distR="0" wp14:anchorId="3A8F980A" wp14:editId="31C88BEE">
                                 <wp:extent cx="200025" cy="200025"/>
                                 <wp:effectExtent l="0" t="0" r="9525" b="9525"/>
                                 <wp:docPr id="203" name="Picture 203" title="Software University: Email Us">
-                                  <a:hlinkClick xmlns:a="http://schemas.openxmlformats.org/drawingml/2006/main" r:id="rId22"/>
+                                  <a:hlinkClick xmlns:a="http://schemas.openxmlformats.org/drawingml/2006/main" r:id="rId21"/>
                                 </wp:docPr>
                                 <wp:cNvGraphicFramePr/>
                                 <a:graphic xmlns:a="http://schemas.openxmlformats.org/drawingml/2006/main">
@@ -11221,12 +11118,12 @@
                                     <pic:pic xmlns:pic="http://schemas.openxmlformats.org/drawingml/2006/picture">
                                       <pic:nvPicPr>
                                         <pic:cNvPr id="103" name="Picture 85" title="Software University: Email Us">
-                                          <a:hlinkClick r:id="rId22"/>
+                                          <a:hlinkClick r:id="rId21"/>
                                         </pic:cNvPr>
                                         <pic:cNvPicPr/>
                                       </pic:nvPicPr>
                                       <pic:blipFill>
-                                        <a:blip r:embed="rId23"/>
+                                        <a:blip r:embed="rId22"/>
                                         <a:stretch>
                                           <a:fillRect/>
                                         </a:stretch>
@@ -11260,7 +11157,7 @@
         </mc:Choice>
         <mc:Fallback>
           <w:pict>
-            <v:shape w14:anchorId="400D6225" id="Text Box 17" o:spid="_x0000_s1029" type="#_x0000_t202" style="position:absolute;margin-left:124.4pt;margin-top:6.7pt;width:396.3pt;height:40.45pt;z-index:251663360;visibility:visible;mso-wrap-style:square;mso-wrap-distance-left:9pt;mso-wrap-distance-top:0;mso-wrap-distance-right:9pt;mso-wrap-distance-bottom:0;mso-position-horizontal:absolute;mso-position-horizontal-relative:text;mso-position-vertical:absolute;mso-position-vertical-relative:text;v-text-anchor:top" o:gfxdata="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" filled="f" stroked="f">
+            <v:shape w14:anchorId="6126DC4C" id="Text Box 17" o:spid="_x0000_s1029" type="#_x0000_t202" style="position:absolute;margin-left:124.4pt;margin-top:6.7pt;width:396.3pt;height:40.45pt;z-index:251663360;visibility:visible;mso-wrap-style:square;mso-wrap-distance-left:9pt;mso-wrap-distance-top:0;mso-wrap-distance-right:9pt;mso-wrap-distance-bottom:0;mso-position-horizontal:absolute;mso-position-horizontal-relative:text;mso-position-vertical:absolute;mso-position-vertical-relative:text;v-text-anchor:top" o:gfxdata="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" filled="f" stroked="f">
               <v:textbox inset=".5mm,1.2mm,.5mm,.5mm">
                 <w:txbxContent>
                   <w:p>
@@ -11293,7 +11190,7 @@
                       </w:rPr>
                       <w:t xml:space="preserve"> (</w:t>
                     </w:r>
-                    <w:hyperlink r:id="rId24" w:history="1">
+                    <w:hyperlink r:id="rId23" w:history="1">
                       <w:r>
                         <w:rPr>
                           <w:rStyle w:val="Hyperlink"/>
@@ -11325,7 +11222,7 @@
                       </w:rPr>
                       <w:t xml:space="preserve"> </w:t>
                     </w:r>
-                    <w:hyperlink r:id="rId25" w:history="1">
+                    <w:hyperlink r:id="rId24" w:history="1">
                       <w:r>
                         <w:rPr>
                           <w:rStyle w:val="Hyperlink"/>
@@ -11359,11 +11256,11 @@
                         <w:szCs w:val="20"/>
                       </w:rPr>
                       <w:drawing>
-                        <wp:inline distT="0" distB="0" distL="0" distR="0" wp14:anchorId="15EFF62F" wp14:editId="31C430B5">
+                        <wp:inline distT="0" distB="0" distL="0" distR="0" wp14:anchorId="3F49A37A" wp14:editId="07115D82">
                           <wp:extent cx="200025" cy="200025"/>
                           <wp:effectExtent l="0" t="0" r="9525" b="9525"/>
                           <wp:docPr id="194" name="Picture 194" title="Software University">
-                            <a:hlinkClick xmlns:a="http://schemas.openxmlformats.org/drawingml/2006/main" r:id="rId26"/>
+                            <a:hlinkClick xmlns:a="http://schemas.openxmlformats.org/drawingml/2006/main" r:id="rId4"/>
                           </wp:docPr>
                           <wp:cNvGraphicFramePr/>
                           <a:graphic xmlns:a="http://schemas.openxmlformats.org/drawingml/2006/main">
@@ -11371,12 +11268,12 @@
                               <pic:pic xmlns:pic="http://schemas.openxmlformats.org/drawingml/2006/picture">
                                 <pic:nvPicPr>
                                   <pic:cNvPr id="93" name="Picture 3" title="Software University">
-                                    <a:hlinkClick r:id="rId26"/>
+                                    <a:hlinkClick r:id="rId4"/>
                                   </pic:cNvPr>
                                   <pic:cNvPicPr/>
                                 </pic:nvPicPr>
                                 <pic:blipFill>
-                                  <a:blip r:embed="rId27"/>
+                                  <a:blip r:embed="rId5"/>
                                   <a:stretch>
                                     <a:fillRect/>
                                   </a:stretch>
@@ -11410,11 +11307,11 @@
                         <w:szCs w:val="20"/>
                       </w:rPr>
                       <w:drawing>
-                        <wp:inline distT="0" distB="0" distL="0" distR="0" wp14:anchorId="4E8D5C1B" wp14:editId="2013552C">
+                        <wp:inline distT="0" distB="0" distL="0" distR="0" wp14:anchorId="403D0411" wp14:editId="7FD1D0B8">
                           <wp:extent cx="200025" cy="200025"/>
                           <wp:effectExtent l="0" t="0" r="9525" b="9525"/>
                           <wp:docPr id="195" name="Picture 195" title="Software University Foundation">
-                            <a:hlinkClick xmlns:a="http://schemas.openxmlformats.org/drawingml/2006/main" r:id="rId28"/>
+                            <a:hlinkClick xmlns:a="http://schemas.openxmlformats.org/drawingml/2006/main" r:id="rId23"/>
                           </wp:docPr>
                           <wp:cNvGraphicFramePr/>
                           <a:graphic xmlns:a="http://schemas.openxmlformats.org/drawingml/2006/main">
@@ -11422,12 +11319,12 @@
                               <pic:pic xmlns:pic="http://schemas.openxmlformats.org/drawingml/2006/picture">
                                 <pic:nvPicPr>
                                   <pic:cNvPr id="94" name="Picture 4" title="Software University Foundation">
-                                    <a:hlinkClick r:id="rId28"/>
+                                    <a:hlinkClick r:id="rId23"/>
                                   </pic:cNvPr>
                                   <pic:cNvPicPr/>
                                 </pic:nvPicPr>
                                 <pic:blipFill>
-                                  <a:blip r:embed="rId29"/>
+                                  <a:blip r:embed="rId6"/>
                                   <a:stretch>
                                     <a:fillRect/>
                                   </a:stretch>
@@ -11461,11 +11358,11 @@
                         <w:szCs w:val="20"/>
                       </w:rPr>
                       <w:drawing>
-                        <wp:inline distT="0" distB="0" distL="0" distR="0" wp14:anchorId="20B738E7" wp14:editId="300EA712">
+                        <wp:inline distT="0" distB="0" distL="0" distR="0" wp14:anchorId="2F412D2A" wp14:editId="726E63B8">
                           <wp:extent cx="200025" cy="200025"/>
                           <wp:effectExtent l="0" t="0" r="9525" b="9525"/>
                           <wp:docPr id="196" name="Picture 196" title="Software University @ Facebook">
-                            <a:hlinkClick xmlns:a="http://schemas.openxmlformats.org/drawingml/2006/main" r:id="rId30"/>
+                            <a:hlinkClick xmlns:a="http://schemas.openxmlformats.org/drawingml/2006/main" r:id="rId7"/>
                           </wp:docPr>
                           <wp:cNvGraphicFramePr/>
                           <a:graphic xmlns:a="http://schemas.openxmlformats.org/drawingml/2006/main">
@@ -11473,12 +11370,12 @@
                               <pic:pic xmlns:pic="http://schemas.openxmlformats.org/drawingml/2006/picture">
                                 <pic:nvPicPr>
                                   <pic:cNvPr id="95" name="Picture 11" title="Software University @ Facebook">
-                                    <a:hlinkClick r:id="rId30"/>
+                                    <a:hlinkClick r:id="rId7"/>
                                   </pic:cNvPr>
                                   <pic:cNvPicPr/>
                                 </pic:nvPicPr>
                                 <pic:blipFill>
-                                  <a:blip r:embed="rId31"/>
+                                  <a:blip r:embed="rId8"/>
                                   <a:stretch>
                                     <a:fillRect/>
                                   </a:stretch>
@@ -11512,11 +11409,11 @@
                         <w:szCs w:val="20"/>
                       </w:rPr>
                       <w:drawing>
-                        <wp:inline distT="0" distB="0" distL="0" distR="0" wp14:anchorId="3D2C3D5F" wp14:editId="653B4B90">
+                        <wp:inline distT="0" distB="0" distL="0" distR="0" wp14:anchorId="0FF48448" wp14:editId="32836A24">
                           <wp:extent cx="200025" cy="200025"/>
                           <wp:effectExtent l="0" t="0" r="9525" b="9525"/>
                           <wp:docPr id="197" name="Picture 197" title="Software University @ Twitter">
-                            <a:hlinkClick xmlns:a="http://schemas.openxmlformats.org/drawingml/2006/main" r:id="rId32"/>
+                            <a:hlinkClick xmlns:a="http://schemas.openxmlformats.org/drawingml/2006/main" r:id="rId9"/>
                           </wp:docPr>
                           <wp:cNvGraphicFramePr/>
                           <a:graphic xmlns:a="http://schemas.openxmlformats.org/drawingml/2006/main">
@@ -11524,12 +11421,12 @@
                               <pic:pic xmlns:pic="http://schemas.openxmlformats.org/drawingml/2006/picture">
                                 <pic:nvPicPr>
                                   <pic:cNvPr id="96" name="Picture 16" title="Software University @ Twitter">
-                                    <a:hlinkClick r:id="rId32"/>
+                                    <a:hlinkClick r:id="rId9"/>
                                   </pic:cNvPr>
                                   <pic:cNvPicPr/>
                                 </pic:nvPicPr>
                                 <pic:blipFill>
-                                  <a:blip r:embed="rId33"/>
+                                  <a:blip r:embed="rId10"/>
                                   <a:stretch>
                                     <a:fillRect/>
                                   </a:stretch>
@@ -11563,11 +11460,11 @@
                         <w:szCs w:val="20"/>
                       </w:rPr>
                       <w:drawing>
-                        <wp:inline distT="0" distB="0" distL="0" distR="0" wp14:anchorId="2ECEBC4A" wp14:editId="4C1A28B7">
+                        <wp:inline distT="0" distB="0" distL="0" distR="0" wp14:anchorId="768BB274" wp14:editId="684A0200">
                           <wp:extent cx="200025" cy="200025"/>
                           <wp:effectExtent l="0" t="0" r="9525" b="9525"/>
                           <wp:docPr id="198" name="Picture 198" title="Software University @ YouTube">
-                            <a:hlinkClick xmlns:a="http://schemas.openxmlformats.org/drawingml/2006/main" r:id="rId34"/>
+                            <a:hlinkClick xmlns:a="http://schemas.openxmlformats.org/drawingml/2006/main" r:id="rId11"/>
                           </wp:docPr>
                           <wp:cNvGraphicFramePr/>
                           <a:graphic xmlns:a="http://schemas.openxmlformats.org/drawingml/2006/main">
@@ -11575,12 +11472,12 @@
                               <pic:pic xmlns:pic="http://schemas.openxmlformats.org/drawingml/2006/picture">
                                 <pic:nvPicPr>
                                   <pic:cNvPr id="97" name="Picture 23" title="Software University @ YouTube">
-                                    <a:hlinkClick r:id="rId34"/>
+                                    <a:hlinkClick r:id="rId11"/>
                                   </pic:cNvPr>
                                   <pic:cNvPicPr/>
                                 </pic:nvPicPr>
                                 <pic:blipFill>
-                                  <a:blip r:embed="rId35"/>
+                                  <a:blip r:embed="rId12"/>
                                   <a:stretch>
                                     <a:fillRect/>
                                   </a:stretch>
@@ -11614,11 +11511,11 @@
                         <w:szCs w:val="20"/>
                       </w:rPr>
                       <w:drawing>
-                        <wp:inline distT="0" distB="0" distL="0" distR="0" wp14:anchorId="2298D969" wp14:editId="5CD95E52">
+                        <wp:inline distT="0" distB="0" distL="0" distR="0" wp14:anchorId="7A3BAF8F" wp14:editId="5ECB00ED">
                           <wp:extent cx="200025" cy="200025"/>
                           <wp:effectExtent l="0" t="0" r="9525" b="9525"/>
                           <wp:docPr id="199" name="Picture 199" title="Software University @ Google+">
-                            <a:hlinkClick xmlns:a="http://schemas.openxmlformats.org/drawingml/2006/main" r:id="rId36"/>
+                            <a:hlinkClick xmlns:a="http://schemas.openxmlformats.org/drawingml/2006/main" r:id="rId13"/>
                           </wp:docPr>
                           <wp:cNvGraphicFramePr/>
                           <a:graphic xmlns:a="http://schemas.openxmlformats.org/drawingml/2006/main">
@@ -11626,12 +11523,12 @@
                               <pic:pic xmlns:pic="http://schemas.openxmlformats.org/drawingml/2006/picture">
                                 <pic:nvPicPr>
                                   <pic:cNvPr id="98" name="Picture 25" title="Software University @ Google+">
-                                    <a:hlinkClick r:id="rId36"/>
+                                    <a:hlinkClick r:id="rId13"/>
                                   </pic:cNvPr>
                                   <pic:cNvPicPr/>
                                 </pic:nvPicPr>
                                 <pic:blipFill>
-                                  <a:blip r:embed="rId37"/>
+                                  <a:blip r:embed="rId14"/>
                                   <a:stretch>
                                     <a:fillRect/>
                                   </a:stretch>
@@ -11665,11 +11562,11 @@
                         <w:szCs w:val="20"/>
                       </w:rPr>
                       <w:drawing>
-                        <wp:inline distT="0" distB="0" distL="0" distR="0" wp14:anchorId="1A044D14" wp14:editId="320DB136">
+                        <wp:inline distT="0" distB="0" distL="0" distR="0" wp14:anchorId="2CEF673B" wp14:editId="775801D2">
                           <wp:extent cx="200025" cy="200025"/>
                           <wp:effectExtent l="0" t="0" r="9525" b="9525"/>
                           <wp:docPr id="200" name="Picture 200" title="Software University @ LinkedIn">
-                            <a:hlinkClick xmlns:a="http://schemas.openxmlformats.org/drawingml/2006/main" r:id="rId38"/>
+                            <a:hlinkClick xmlns:a="http://schemas.openxmlformats.org/drawingml/2006/main" r:id="rId15"/>
                           </wp:docPr>
                           <wp:cNvGraphicFramePr/>
                           <a:graphic xmlns:a="http://schemas.openxmlformats.org/drawingml/2006/main">
@@ -11677,12 +11574,12 @@
                               <pic:pic xmlns:pic="http://schemas.openxmlformats.org/drawingml/2006/picture">
                                 <pic:nvPicPr>
                                   <pic:cNvPr id="99" name="Picture 27" title="Software University @ LinkedIn">
-                                    <a:hlinkClick r:id="rId38"/>
+                                    <a:hlinkClick r:id="rId15"/>
                                   </pic:cNvPr>
                                   <pic:cNvPicPr/>
                                 </pic:nvPicPr>
                                 <pic:blipFill>
-                                  <a:blip r:embed="rId39"/>
+                                  <a:blip r:embed="rId16"/>
                                   <a:stretch>
                                     <a:fillRect/>
                                   </a:stretch>
@@ -11716,11 +11613,11 @@
                         <w:szCs w:val="20"/>
                       </w:rPr>
                       <w:drawing>
-                        <wp:inline distT="0" distB="0" distL="0" distR="0" wp14:anchorId="52544041" wp14:editId="0531DD13">
+                        <wp:inline distT="0" distB="0" distL="0" distR="0" wp14:anchorId="064AC8C2" wp14:editId="7E046A81">
                           <wp:extent cx="200025" cy="200025"/>
                           <wp:effectExtent l="0" t="0" r="9525" b="9525"/>
                           <wp:docPr id="201" name="Picture 201" title="Software University @ SlideShare">
-                            <a:hlinkClick xmlns:a="http://schemas.openxmlformats.org/drawingml/2006/main" r:id="rId40"/>
+                            <a:hlinkClick xmlns:a="http://schemas.openxmlformats.org/drawingml/2006/main" r:id="rId17"/>
                           </wp:docPr>
                           <wp:cNvGraphicFramePr/>
                           <a:graphic xmlns:a="http://schemas.openxmlformats.org/drawingml/2006/main">
@@ -11728,12 +11625,12 @@
                               <pic:pic xmlns:pic="http://schemas.openxmlformats.org/drawingml/2006/picture">
                                 <pic:nvPicPr>
                                   <pic:cNvPr id="101" name="Picture 99" title="Software University @ SlideShare">
-                                    <a:hlinkClick r:id="rId40"/>
+                                    <a:hlinkClick r:id="rId17"/>
                                   </pic:cNvPr>
                                   <pic:cNvPicPr/>
                                 </pic:nvPicPr>
                                 <pic:blipFill>
-                                  <a:blip r:embed="rId41"/>
+                                  <a:blip r:embed="rId18"/>
                                   <a:stretch>
                                     <a:fillRect/>
                                   </a:stretch>
@@ -11767,11 +11664,11 @@
                         <w:szCs w:val="20"/>
                       </w:rPr>
                       <w:drawing>
-                        <wp:inline distT="0" distB="0" distL="0" distR="0" wp14:anchorId="64FAE51C" wp14:editId="083460C1">
+                        <wp:inline distT="0" distB="0" distL="0" distR="0" wp14:anchorId="0A76C144" wp14:editId="08E0FE7C">
                           <wp:extent cx="200025" cy="200025"/>
                           <wp:effectExtent l="0" t="0" r="9525" b="9525"/>
                           <wp:docPr id="202" name="Picture 202" title="Software University @ GitHub">
-                            <a:hlinkClick xmlns:a="http://schemas.openxmlformats.org/drawingml/2006/main" r:id="rId42"/>
+                            <a:hlinkClick xmlns:a="http://schemas.openxmlformats.org/drawingml/2006/main" r:id="rId19"/>
                           </wp:docPr>
                           <wp:cNvGraphicFramePr/>
                           <a:graphic xmlns:a="http://schemas.openxmlformats.org/drawingml/2006/main">
@@ -11779,12 +11676,12 @@
                               <pic:pic xmlns:pic="http://schemas.openxmlformats.org/drawingml/2006/picture">
                                 <pic:nvPicPr>
                                   <pic:cNvPr id="102" name="Picture 35" title="Software University @ GitHub">
-                                    <a:hlinkClick r:id="rId42"/>
+                                    <a:hlinkClick r:id="rId19"/>
                                   </pic:cNvPr>
                                   <pic:cNvPicPr/>
                                 </pic:nvPicPr>
                                 <pic:blipFill>
-                                  <a:blip r:embed="rId43"/>
+                                  <a:blip r:embed="rId20"/>
                                   <a:stretch>
                                     <a:fillRect/>
                                   </a:stretch>
@@ -11818,11 +11715,11 @@
                         <w:szCs w:val="20"/>
                       </w:rPr>
                       <w:drawing>
-                        <wp:inline distT="0" distB="0" distL="0" distR="0" wp14:anchorId="5C709012" wp14:editId="6553F913">
+                        <wp:inline distT="0" distB="0" distL="0" distR="0" wp14:anchorId="3A8F980A" wp14:editId="31C88BEE">
                           <wp:extent cx="200025" cy="200025"/>
                           <wp:effectExtent l="0" t="0" r="9525" b="9525"/>
                           <wp:docPr id="203" name="Picture 203" title="Software University: Email Us">
-                            <a:hlinkClick xmlns:a="http://schemas.openxmlformats.org/drawingml/2006/main" r:id="rId44"/>
+                            <a:hlinkClick xmlns:a="http://schemas.openxmlformats.org/drawingml/2006/main" r:id="rId21"/>
                           </wp:docPr>
                           <wp:cNvGraphicFramePr/>
                           <a:graphic xmlns:a="http://schemas.openxmlformats.org/drawingml/2006/main">
@@ -11830,12 +11727,12 @@
                               <pic:pic xmlns:pic="http://schemas.openxmlformats.org/drawingml/2006/picture">
                                 <pic:nvPicPr>
                                   <pic:cNvPr id="103" name="Picture 85" title="Software University: Email Us">
-                                    <a:hlinkClick r:id="rId44"/>
+                                    <a:hlinkClick r:id="rId21"/>
                                   </pic:cNvPr>
                                   <pic:cNvPicPr/>
                                 </pic:nvPicPr>
                                 <pic:blipFill>
-                                  <a:blip r:embed="rId45"/>
+                                  <a:blip r:embed="rId22"/>
                                   <a:stretch>
                                     <a:fillRect/>
                                   </a:stretch>
@@ -13619,7 +13516,7 @@
       </w:pPr>
     </w:pPrDefault>
   </w:docDefaults>
-  <w:latentStyles w:defLockedState="0" w:defUIPriority="99" w:defSemiHidden="0" w:defUnhideWhenUsed="0" w:defQFormat="0" w:count="375">
+  <w:latentStyles w:defLockedState="0" w:defUIPriority="99" w:defSemiHidden="0" w:defUnhideWhenUsed="0" w:defQFormat="0" w:count="376">
     <w:lsdException w:name="Normal" w:uiPriority="0" w:qFormat="1"/>
     <w:lsdException w:name="heading 1" w:uiPriority="9" w:qFormat="1"/>
     <w:lsdException w:name="heading 2" w:semiHidden="1" w:uiPriority="9" w:unhideWhenUsed="1" w:qFormat="1"/>
@@ -13725,7 +13622,6 @@
     <w:lsdException w:name="HTML Sample" w:semiHidden="1" w:unhideWhenUsed="1"/>
     <w:lsdException w:name="HTML Typewriter" w:semiHidden="1" w:unhideWhenUsed="1"/>
     <w:lsdException w:name="HTML Variable" w:semiHidden="1" w:unhideWhenUsed="1"/>
-    <w:lsdException w:name="Normal Table" w:semiHidden="1" w:unhideWhenUsed="1"/>
     <w:lsdException w:name="annotation subject" w:semiHidden="1" w:unhideWhenUsed="1"/>
     <w:lsdException w:name="No List" w:semiHidden="1" w:unhideWhenUsed="1"/>
     <w:lsdException w:name="Outline List 1" w:semiHidden="1" w:unhideWhenUsed="1"/>
@@ -13772,10 +13668,8 @@
     <w:lsdException w:name="Table Subtle 2" w:semiHidden="1" w:unhideWhenUsed="1"/>
     <w:lsdException w:name="Table Web 1" w:semiHidden="1" w:unhideWhenUsed="1"/>
     <w:lsdException w:name="Table Web 2" w:semiHidden="1" w:unhideWhenUsed="1"/>
-    <w:lsdException w:name="Table Web 3" w:semiHidden="1" w:unhideWhenUsed="1"/>
     <w:lsdException w:name="Balloon Text" w:semiHidden="1" w:unhideWhenUsed="1"/>
     <w:lsdException w:name="Table Grid" w:uiPriority="39"/>
-    <w:lsdException w:name="Table Theme" w:semiHidden="1" w:unhideWhenUsed="1"/>
     <w:lsdException w:name="Placeholder Text" w:semiHidden="1"/>
     <w:lsdException w:name="No Spacing" w:uiPriority="1"/>
     <w:lsdException w:name="Light Shading" w:uiPriority="60"/>
@@ -13995,6 +13889,7 @@
     <w:lsdException w:name="Smart Hyperlink" w:semiHidden="1" w:unhideWhenUsed="1"/>
     <w:lsdException w:name="Hashtag" w:semiHidden="1" w:unhideWhenUsed="1"/>
     <w:lsdException w:name="Unresolved Mention" w:semiHidden="1" w:unhideWhenUsed="1"/>
+    <w:lsdException w:name="Smart Link" w:semiHidden="1" w:unhideWhenUsed="1"/>
   </w:latentStyles>
   <w:style w:type="paragraph" w:default="1" w:styleId="Normal">
     <w:name w:val="Normal"/>
@@ -14701,7 +14596,7 @@
 </file>
 
 <file path=customXml/itemProps1.xml><?xml version="1.0" encoding="utf-8"?>
-<ds:datastoreItem xmlns:ds="http://schemas.openxmlformats.org/officeDocument/2006/customXml" ds:itemID="{DA69A42B-48DA-42B2-AFF3-E81DE25A6286}">
+<ds:datastoreItem xmlns:ds="http://schemas.openxmlformats.org/officeDocument/2006/customXml" ds:itemID="{E94CC29E-9DB1-46EA-8963-0F3CF11B3AFA}">
   <ds:schemaRefs>
     <ds:schemaRef ds:uri="http://schemas.openxmlformats.org/officeDocument/2006/bibliography"/>
   </ds:schemaRefs>

</xml_diff>